<commit_message>
added the file for final model
</commit_message>
<xml_diff>
--- a/Abstract.docx
+++ b/Abstract.docx
@@ -616,7 +616,10 @@
         <w:t xml:space="preserve">Aim: </w:t>
       </w:r>
       <w:r>
-        <w:t>this paper aims to classify the patients having Parkinson and not having Parkinson</w:t>
+        <w:t>T</w:t>
+      </w:r>
+      <w:r>
+        <w:t>his paper aims to classify the patients having Parkinson and not having Parkinson</w:t>
       </w:r>
       <w:r>
         <w:t xml:space="preserve"> by </w:t>

</xml_diff>